<commit_message>
Modified a word document with 2 line
</commit_message>
<xml_diff>
--- a/Installing software for home computer.docx
+++ b/Installing software for home computer.docx
@@ -7,6 +7,27 @@
         <w:pStyle w:val="NoSpacing"/>
       </w:pPr>
       <w:r>
+        <w:t>This is a test document for GIT</w:t>
+      </w:r>
+    </w:p>
+    <w:p>
+      <w:pPr>
+        <w:pStyle w:val="NoSpacing"/>
+      </w:pPr>
+      <w:r>
+        <w:t>Need to check how changes are managed.</w:t>
+      </w:r>
+    </w:p>
+    <w:p>
+      <w:pPr>
+        <w:pStyle w:val="NoSpacing"/>
+      </w:pPr>
+    </w:p>
+    <w:p>
+      <w:pPr>
+        <w:pStyle w:val="NoSpacing"/>
+      </w:pPr>
+      <w:r>
         <w:t>Load windows 2008 server.</w:t>
       </w:r>
     </w:p>
@@ -31,36 +52,20 @@
         <w:pStyle w:val="NoSpacing"/>
       </w:pPr>
       <w:r>
-        <w:t xml:space="preserve">Load drivers for Graphics, Sound, </w:t>
-      </w:r>
-      <w:proofErr w:type="gramStart"/>
-      <w:r>
-        <w:t>Intel</w:t>
-      </w:r>
-      <w:proofErr w:type="gramEnd"/>
-      <w:r>
-        <w:t xml:space="preserve"> Chipset from Driver folder</w:t>
-      </w:r>
-    </w:p>
-    <w:p>
-      <w:pPr>
-        <w:pStyle w:val="NoSpacing"/>
-      </w:pPr>
-    </w:p>
-    <w:p>
-      <w:pPr>
-        <w:pStyle w:val="NoSpacing"/>
-      </w:pPr>
-      <w:r>
-        <w:t xml:space="preserve">Before loading Oracle 11gR2, load JDK from </w:t>
-      </w:r>
-      <w:proofErr w:type="gramStart"/>
-      <w:r>
-        <w:t>drivers</w:t>
-      </w:r>
-      <w:proofErr w:type="gramEnd"/>
-      <w:r>
-        <w:t xml:space="preserve"> folder. Also install Firefox.</w:t>
+        <w:t>Load drivers for Graphics, Sound, Intel Chipset from Driver folder</w:t>
+      </w:r>
+    </w:p>
+    <w:p>
+      <w:pPr>
+        <w:pStyle w:val="NoSpacing"/>
+      </w:pPr>
+    </w:p>
+    <w:p>
+      <w:pPr>
+        <w:pStyle w:val="NoSpacing"/>
+      </w:pPr>
+      <w:r>
+        <w:t>Before loading Oracle 11gR2, load JDK from drivers folder. Also install Firefox.</w:t>
       </w:r>
     </w:p>
     <w:p>
@@ -84,116 +89,104 @@
         <w:pStyle w:val="NoSpacing"/>
       </w:pPr>
       <w:r>
-        <w:t xml:space="preserve">While creating user accounts, ensure that you use small letters for care, payroll, informatics, </w:t>
-      </w:r>
-      <w:proofErr w:type="spellStart"/>
-      <w:r>
-        <w:t>coffeeshop</w:t>
-      </w:r>
-      <w:proofErr w:type="spellEnd"/>
-      <w:r>
-        <w:t xml:space="preserve">, </w:t>
-      </w:r>
-      <w:proofErr w:type="spellStart"/>
-      <w:r>
+        <w:t>While creating user accounts, ensure that you use small letters for care, payroll, informatics, coffeeshop, efinance.</w:t>
+      </w:r>
+    </w:p>
+    <w:p>
+      <w:pPr>
+        <w:pStyle w:val="NoSpacing"/>
+      </w:pPr>
+      <w:r>
+        <w:t>Also, create table spaces as follows</w:t>
+      </w:r>
+    </w:p>
+    <w:p>
+      <w:pPr>
+        <w:pStyle w:val="NoSpacing"/>
+      </w:pPr>
+      <w:r>
+        <w:t xml:space="preserve">Care </w:t>
+      </w:r>
+      <w:r>
+        <w:tab/>
+      </w:r>
+      <w:r>
+        <w:tab/>
+        <w:t>care_ts</w:t>
+      </w:r>
+      <w:r>
+        <w:tab/>
+      </w:r>
+      <w:r>
+        <w:tab/>
+        <w:t>50GB</w:t>
+      </w:r>
+    </w:p>
+    <w:p>
+      <w:pPr>
+        <w:pStyle w:val="NoSpacing"/>
+      </w:pPr>
+      <w:r>
+        <w:t>Care</w:t>
+      </w:r>
+      <w:r>
+        <w:tab/>
+      </w:r>
+      <w:r>
+        <w:tab/>
+        <w:t>care_idx</w:t>
+      </w:r>
+      <w:r>
+        <w:tab/>
+        <w:t>3GB</w:t>
+      </w:r>
+    </w:p>
+    <w:p>
+      <w:pPr>
+        <w:pStyle w:val="NoSpacing"/>
+      </w:pPr>
+      <w:r>
+        <w:t>Payroll</w:t>
+      </w:r>
+      <w:r>
+        <w:tab/>
+      </w:r>
+      <w:r>
+        <w:tab/>
+        <w:t>paydata</w:t>
+      </w:r>
+      <w:r>
+        <w:tab/>
+        <w:t>3GB</w:t>
+      </w:r>
+    </w:p>
+    <w:p>
+      <w:pPr>
+        <w:pStyle w:val="NoSpacing"/>
+      </w:pPr>
+      <w:r>
+        <w:t>Informatics</w:t>
+      </w:r>
+      <w:r>
+        <w:tab/>
+        <w:t>informatics</w:t>
+      </w:r>
+      <w:r>
+        <w:tab/>
+        <w:t>500MB</w:t>
+      </w:r>
+    </w:p>
+    <w:p>
+      <w:pPr>
+        <w:pStyle w:val="NoSpacing"/>
+      </w:pPr>
+      <w:r>
+        <w:t>Efinance</w:t>
+      </w:r>
+      <w:r>
+        <w:tab/>
         <w:t>efinance</w:t>
       </w:r>
-      <w:proofErr w:type="spellEnd"/>
-      <w:r>
-        <w:t>.</w:t>
-      </w:r>
-    </w:p>
-    <w:p>
-      <w:pPr>
-        <w:pStyle w:val="NoSpacing"/>
-      </w:pPr>
-      <w:r>
-        <w:t>Also, create table spaces as follows</w:t>
-      </w:r>
-    </w:p>
-    <w:p>
-      <w:pPr>
-        <w:pStyle w:val="NoSpacing"/>
-      </w:pPr>
-      <w:r>
-        <w:t xml:space="preserve">Care </w:t>
-      </w:r>
-      <w:r>
-        <w:tab/>
-      </w:r>
-      <w:r>
-        <w:tab/>
-      </w:r>
-      <w:proofErr w:type="spellStart"/>
-      <w:r>
-        <w:t>care_ts</w:t>
-      </w:r>
-      <w:proofErr w:type="spellEnd"/>
-      <w:r>
-        <w:tab/>
-      </w:r>
-      <w:r>
-        <w:tab/>
-        <w:t>50GB</w:t>
-      </w:r>
-    </w:p>
-    <w:p>
-      <w:pPr>
-        <w:pStyle w:val="NoSpacing"/>
-      </w:pPr>
-      <w:r>
-        <w:t>Care</w:t>
-      </w:r>
-      <w:r>
-        <w:tab/>
-      </w:r>
-      <w:r>
-        <w:tab/>
-      </w:r>
-      <w:proofErr w:type="spellStart"/>
-      <w:r>
-        <w:t>care_idx</w:t>
-      </w:r>
-      <w:proofErr w:type="spellEnd"/>
-      <w:r>
-        <w:tab/>
-        <w:t>3GB</w:t>
-      </w:r>
-    </w:p>
-    <w:p>
-      <w:pPr>
-        <w:pStyle w:val="NoSpacing"/>
-      </w:pPr>
-      <w:r>
-        <w:t>Payroll</w:t>
-      </w:r>
-      <w:r>
-        <w:tab/>
-      </w:r>
-      <w:r>
-        <w:tab/>
-      </w:r>
-      <w:proofErr w:type="spellStart"/>
-      <w:r>
-        <w:t>paydata</w:t>
-      </w:r>
-      <w:proofErr w:type="spellEnd"/>
-      <w:r>
-        <w:tab/>
-        <w:t>3GB</w:t>
-      </w:r>
-    </w:p>
-    <w:p>
-      <w:pPr>
-        <w:pStyle w:val="NoSpacing"/>
-      </w:pPr>
-      <w:r>
-        <w:t>Informatics</w:t>
-      </w:r>
-      <w:r>
-        <w:tab/>
-        <w:t>informatics</w:t>
-      </w:r>
       <w:r>
         <w:tab/>
         <w:t>500MB</w:t>
@@ -203,28 +196,6 @@
       <w:pPr>
         <w:pStyle w:val="NoSpacing"/>
       </w:pPr>
-      <w:proofErr w:type="spellStart"/>
-      <w:r>
-        <w:t>Efinance</w:t>
-      </w:r>
-      <w:proofErr w:type="spellEnd"/>
-      <w:r>
-        <w:tab/>
-      </w:r>
-      <w:proofErr w:type="spellStart"/>
-      <w:r>
-        <w:t>efinance</w:t>
-      </w:r>
-      <w:proofErr w:type="spellEnd"/>
-      <w:r>
-        <w:tab/>
-        <w:t>500MB</w:t>
-      </w:r>
-    </w:p>
-    <w:p>
-      <w:pPr>
-        <w:pStyle w:val="NoSpacing"/>
-      </w:pPr>
     </w:p>
     <w:p>
       <w:pPr>
@@ -234,15 +205,7 @@
         <w:t xml:space="preserve"> </w:t>
       </w:r>
       <w:r>
-        <w:t xml:space="preserve">Install </w:t>
-      </w:r>
-      <w:proofErr w:type="spellStart"/>
-      <w:r>
-        <w:t>icare</w:t>
-      </w:r>
-      <w:proofErr w:type="spellEnd"/>
-      <w:r>
-        <w:t xml:space="preserve"> as per the hospital document.</w:t>
+        <w:t>Install icare as per the hospital document.</w:t>
       </w:r>
     </w:p>
     <w:p>
@@ -258,17 +221,7 @@
         <w:pStyle w:val="NoSpacing"/>
       </w:pPr>
       <w:r>
-        <w:t xml:space="preserve">Create </w:t>
-      </w:r>
-      <w:proofErr w:type="spellStart"/>
-      <w:proofErr w:type="gramStart"/>
-      <w:r>
-        <w:t>hms</w:t>
-      </w:r>
-      <w:proofErr w:type="spellEnd"/>
-      <w:proofErr w:type="gramEnd"/>
-      <w:r>
-        <w:t xml:space="preserve"> connection manually</w:t>
+        <w:t>Create hms connection manually</w:t>
       </w:r>
       <w:r>
         <w:t xml:space="preserve"> with ORCL SID</w:t>
@@ -279,23 +232,7 @@
         <w:pStyle w:val="NoSpacing"/>
       </w:pPr>
       <w:r>
-        <w:t xml:space="preserve">Create payroll connection manually with ORCL SID. The default payroll </w:t>
-      </w:r>
-      <w:proofErr w:type="spellStart"/>
-      <w:r>
-        <w:t>odbc</w:t>
-      </w:r>
-      <w:proofErr w:type="spellEnd"/>
-      <w:r>
-        <w:t xml:space="preserve"> connection does not work. Manually create the </w:t>
-      </w:r>
-      <w:proofErr w:type="spellStart"/>
-      <w:r>
-        <w:t>odbc</w:t>
-      </w:r>
-      <w:proofErr w:type="spellEnd"/>
-      <w:r>
-        <w:t xml:space="preserve"> connection for payroll</w:t>
+        <w:t>Create payroll connection manually with ORCL SID. The default payroll odbc connection does not work. Manually create the odbc connection for payroll</w:t>
       </w:r>
     </w:p>
     <w:p>
@@ -322,37 +259,16 @@
         <w:pStyle w:val="NoSpacing"/>
       </w:pPr>
       <w:r>
-        <w:t xml:space="preserve">DBA Account sys, system, </w:t>
-      </w:r>
-      <w:proofErr w:type="spellStart"/>
-      <w:r>
-        <w:t>sysman</w:t>
-      </w:r>
-      <w:proofErr w:type="spellEnd"/>
-      <w:r>
-        <w:t xml:space="preserve">, </w:t>
-      </w:r>
-      <w:proofErr w:type="spellStart"/>
-      <w:r>
-        <w:t>dbsnmp</w:t>
-      </w:r>
-      <w:proofErr w:type="spellEnd"/>
-      <w:r>
-        <w:t xml:space="preserve"> – Password akix6469</w:t>
-      </w:r>
-    </w:p>
-    <w:p>
-      <w:pPr>
-        <w:pStyle w:val="NoSpacing"/>
-      </w:pPr>
-      <w:r>
-        <w:t xml:space="preserve">Host: </w:t>
-      </w:r>
-      <w:proofErr w:type="spellStart"/>
-      <w:r>
-        <w:t>TechSal</w:t>
-      </w:r>
-      <w:proofErr w:type="spellEnd"/>
+        <w:t>DBA Account sys, system, sysman, dbsnmp – Password akix6469</w:t>
+      </w:r>
+    </w:p>
+    <w:p>
+      <w:pPr>
+        <w:pStyle w:val="NoSpacing"/>
+      </w:pPr>
+      <w:r>
+        <w:t>Host: TechSal</w:t>
+      </w:r>
     </w:p>
     <w:p>
       <w:pPr>

</xml_diff>